<commit_message>
Updates documentação Alisson | Update requisitos
</commit_message>
<xml_diff>
--- a/Documentação/Documento de Requisitos.docx
+++ b/Documentação/Documento de Requisitos.docx
@@ -359,10 +359,7 @@
         <w:jc w:val="both"/>
       </w:pPr>
       <w:r>
-        <w:t xml:space="preserve">A cliente é muito supersticiosa e, cansada de somente recorrer ao acaso, tendo em vista que a mesma é administradora de uma casa lotérica, </w:t>
-      </w:r>
-      <w:r>
-        <w:t>deseja o melhor resultado para um único vencedor que acertou 20 bolas. Para tanto, os dados considerados da tabela serão os referentes às 20 bolas, ganhadores que acertaram 20 números e valor rateio de 20 números. Assim, todas as colunas de outros tópicos (que não esses) serão desnecessárias, pois as colunas de dados aqui mencionadas são suficientes para a realização da tarefa.</w:t>
+        <w:t>A cliente é muito supersticiosa e, cansada de somente recorrer ao acaso, tendo em vista que a mesma é administradora de uma casa lotérica, deseja o melhor resultado para um único vencedor que acertou 20 bolas. Para tanto, os dados considerados da tabela serão os referentes às 20 bolas, ganhadores que acertaram 20 números e valor rateio de 20 números. Assim, todas as colunas de outros tópicos (que não esses) serão desnecessárias, pois as colunas de dados aqui mencionadas são suficientes para a realização da tarefa.</w:t>
       </w:r>
     </w:p>
     <w:p>
@@ -601,38 +598,23 @@
         <w:ind w:left="644"/>
       </w:pPr>
       <w:r>
-        <w:t xml:space="preserve">A forma escolhida de armazenamento de dados foi através de Banco de Dados </w:t>
-      </w:r>
-      <w:proofErr w:type="spellStart"/>
-      <w:proofErr w:type="gramStart"/>
-      <w:r>
-        <w:t>MySql</w:t>
-      </w:r>
-      <w:proofErr w:type="spellEnd"/>
-      <w:proofErr w:type="gramEnd"/>
-      <w:r>
-        <w:t xml:space="preserve">, devido principalmente, à linguagem escolhida, o PHP,  onde já há suporte e recursos de conexão com vários bancos, inclusive com este. </w:t>
-      </w:r>
-    </w:p>
-    <w:p>
-      <w:pPr>
-        <w:ind w:left="644"/>
-      </w:pPr>
-    </w:p>
-    <w:p>
-      <w:pPr>
-        <w:ind w:left="644"/>
-      </w:pPr>
-      <w:r>
         <w:rPr>
           <w:noProof/>
           <w:lang w:eastAsia="pt-BR"/>
         </w:rPr>
         <w:drawing>
-          <wp:inline distT="0" distB="0" distL="0" distR="0">
-            <wp:extent cx="5400040" cy="3216910"/>
-            <wp:effectExtent l="0" t="0" r="0" b="2540"/>
-            <wp:docPr id="4" name="Imagem 4"/>
+          <wp:anchor distT="0" distB="0" distL="114300" distR="114300" simplePos="0" relativeHeight="251662336" behindDoc="0" locked="0" layoutInCell="1" allowOverlap="1" wp14:anchorId="67653805" wp14:editId="31230A3C">
+            <wp:simplePos x="0" y="0"/>
+            <wp:positionH relativeFrom="margin">
+              <wp:posOffset>-346075</wp:posOffset>
+            </wp:positionH>
+            <wp:positionV relativeFrom="margin">
+              <wp:posOffset>1544320</wp:posOffset>
+            </wp:positionV>
+            <wp:extent cx="6268720" cy="3082290"/>
+            <wp:effectExtent l="0" t="0" r="0" b="3810"/>
+            <wp:wrapSquare wrapText="bothSides"/>
+            <wp:docPr id="6" name="Imagem 6" descr="C:\Users\Guilherme\Desktop\banco.png"/>
             <wp:cNvGraphicFramePr>
               <a:graphicFrameLocks xmlns:a="http://schemas.openxmlformats.org/drawingml/2006/main" noChangeAspect="1"/>
             </wp:cNvGraphicFramePr>
@@ -640,8 +622,10 @@
               <a:graphicData uri="http://schemas.openxmlformats.org/drawingml/2006/picture">
                 <pic:pic xmlns:pic="http://schemas.openxmlformats.org/drawingml/2006/picture">
                   <pic:nvPicPr>
-                    <pic:cNvPr id="0" name="banco.png"/>
-                    <pic:cNvPicPr/>
+                    <pic:cNvPr id="0" name="Picture 2" descr="C:\Users\Guilherme\Desktop\banco.png"/>
+                    <pic:cNvPicPr>
+                      <a:picLocks noChangeAspect="1" noChangeArrowheads="1"/>
+                    </pic:cNvPicPr>
                   </pic:nvPicPr>
                   <pic:blipFill>
                     <a:blip r:embed="rId10">
@@ -651,37 +635,68 @@
                         </a:ext>
                       </a:extLst>
                     </a:blip>
+                    <a:srcRect/>
                     <a:stretch>
                       <a:fillRect/>
                     </a:stretch>
                   </pic:blipFill>
-                  <pic:spPr>
+                  <pic:spPr bwMode="auto">
                     <a:xfrm>
                       <a:off x="0" y="0"/>
-                      <a:ext cx="5400040" cy="3216910"/>
+                      <a:ext cx="6268720" cy="3082290"/>
                     </a:xfrm>
                     <a:prstGeom prst="rect">
                       <a:avLst/>
                     </a:prstGeom>
+                    <a:noFill/>
+                    <a:ln>
+                      <a:noFill/>
+                    </a:ln>
                   </pic:spPr>
                 </pic:pic>
               </a:graphicData>
             </a:graphic>
-          </wp:inline>
+            <wp14:sizeRelH relativeFrom="margin">
+              <wp14:pctWidth>0</wp14:pctWidth>
+            </wp14:sizeRelH>
+            <wp14:sizeRelV relativeFrom="margin">
+              <wp14:pctHeight>0</wp14:pctHeight>
+            </wp14:sizeRelV>
+          </wp:anchor>
         </w:drawing>
       </w:r>
-    </w:p>
-    <w:p>
-      <w:pPr>
-        <w:ind w:firstLine="708"/>
-      </w:pPr>
-      <w:r>
-        <w:t>(A estrutura do banco pode adquirir mudanças ao longo do desenvolvimento</w:t>
+      <w:r>
+        <w:t xml:space="preserve">A forma escolhida de armazenamento de dados foi através de Banco de Dados </w:t>
+      </w:r>
+      <w:proofErr w:type="spellStart"/>
+      <w:proofErr w:type="gramStart"/>
+      <w:r>
+        <w:t>MySql</w:t>
+      </w:r>
+      <w:proofErr w:type="spellEnd"/>
+      <w:proofErr w:type="gramEnd"/>
+      <w:r>
+        <w:t xml:space="preserve">, devido principalmente, à linguagem escolhida, o PHP,  onde já há suporte e recursos de conexão com vários bancos, inclusive com este. </w:t>
       </w:r>
       <w:bookmarkStart w:id="0" w:name="_GoBack"/>
       <w:bookmarkEnd w:id="0"/>
-      <w:r>
-        <w:t>)</w:t>
+    </w:p>
+    <w:p>
+      <w:pPr>
+        <w:ind w:left="644"/>
+      </w:pPr>
+    </w:p>
+    <w:p>
+      <w:pPr>
+        <w:ind w:left="644"/>
+      </w:pPr>
+    </w:p>
+    <w:p>
+      <w:pPr>
+        <w:ind w:firstLine="708"/>
+      </w:pPr>
+      <w:r>
+        <w:t>(A estrutura do banco pode adquirir mudanças ao longo do desenvolvimento)</w:t>
       </w:r>
     </w:p>
     <w:sectPr>

</xml_diff>